<commit_message>
Grundsätzliche Administration mit Tabs realisiert
</commit_message>
<xml_diff>
--- a/Dokumentation/IPA-Dokumentation.docx
+++ b/Dokumentation/IPA-Dokumentation.docx
@@ -1940,27 +1940,18 @@
         <w:t>Aufgabenstellung</w:t>
       </w:r>
       <w:r>
-        <w:rPr>
-          <w:lang w:val="de-CH"/>
-        </w:rPr>
         <w:tab/>
       </w:r>
       <w:r>
         <w:fldChar w:fldCharType="begin"/>
       </w:r>
       <w:r>
-        <w:rPr>
-          <w:lang w:val="de-CH"/>
-        </w:rPr>
-        <w:instrText xml:space="preserve"> PAGEREF _Toc497425739 \h </w:instrText>
+        <w:instrText xml:space="preserve"> PAGEREF _Toc497912776 \h </w:instrText>
       </w:r>
       <w:r>
         <w:fldChar w:fldCharType="separate"/>
       </w:r>
       <w:r>
-        <w:rPr>
-          <w:lang w:val="de-CH"/>
-        </w:rPr>
         <w:t>4</w:t>
       </w:r>
       <w:r>
@@ -1999,27 +1990,18 @@
         <w:t>Hintergrund</w:t>
       </w:r>
       <w:r>
-        <w:rPr>
-          <w:lang w:val="de-CH"/>
-        </w:rPr>
         <w:tab/>
       </w:r>
       <w:r>
         <w:fldChar w:fldCharType="begin"/>
       </w:r>
       <w:r>
-        <w:rPr>
-          <w:lang w:val="de-CH"/>
-        </w:rPr>
-        <w:instrText xml:space="preserve"> PAGEREF _Toc497425740 \h </w:instrText>
+        <w:instrText xml:space="preserve"> PAGEREF _Toc497912777 \h </w:instrText>
       </w:r>
       <w:r>
         <w:fldChar w:fldCharType="separate"/>
       </w:r>
       <w:r>
-        <w:rPr>
-          <w:lang w:val="de-CH"/>
-        </w:rPr>
         <w:t>4</w:t>
       </w:r>
       <w:r>
@@ -2058,27 +2040,18 @@
         <w:t>Funktionale Anforderungen</w:t>
       </w:r>
       <w:r>
-        <w:rPr>
-          <w:lang w:val="de-CH"/>
-        </w:rPr>
         <w:tab/>
       </w:r>
       <w:r>
         <w:fldChar w:fldCharType="begin"/>
       </w:r>
       <w:r>
-        <w:rPr>
-          <w:lang w:val="de-CH"/>
-        </w:rPr>
-        <w:instrText xml:space="preserve"> PAGEREF _Toc497425741 \h </w:instrText>
+        <w:instrText xml:space="preserve"> PAGEREF _Toc497912778 \h </w:instrText>
       </w:r>
       <w:r>
         <w:fldChar w:fldCharType="separate"/>
       </w:r>
       <w:r>
-        <w:rPr>
-          <w:lang w:val="de-CH"/>
-        </w:rPr>
         <w:t>4</w:t>
       </w:r>
       <w:r>
@@ -2117,27 +2090,18 @@
         <w:t>Technische Anforderungen</w:t>
       </w:r>
       <w:r>
-        <w:rPr>
-          <w:lang w:val="de-CH"/>
-        </w:rPr>
         <w:tab/>
       </w:r>
       <w:r>
         <w:fldChar w:fldCharType="begin"/>
       </w:r>
       <w:r>
-        <w:rPr>
-          <w:lang w:val="de-CH"/>
-        </w:rPr>
-        <w:instrText xml:space="preserve"> PAGEREF _Toc497425742 \h </w:instrText>
+        <w:instrText xml:space="preserve"> PAGEREF _Toc497912779 \h </w:instrText>
       </w:r>
       <w:r>
         <w:fldChar w:fldCharType="separate"/>
       </w:r>
       <w:r>
-        <w:rPr>
-          <w:lang w:val="de-CH"/>
-        </w:rPr>
         <w:t>4</w:t>
       </w:r>
       <w:r>
@@ -2182,7 +2146,7 @@
         <w:fldChar w:fldCharType="begin"/>
       </w:r>
       <w:r>
-        <w:instrText xml:space="preserve"> PAGEREF _Toc497425743 \h </w:instrText>
+        <w:instrText xml:space="preserve"> PAGEREF _Toc497912780 \h </w:instrText>
       </w:r>
       <w:r>
         <w:fldChar w:fldCharType="separate"/>
@@ -2226,7 +2190,7 @@
         <w:fldChar w:fldCharType="begin"/>
       </w:r>
       <w:r>
-        <w:instrText xml:space="preserve"> PAGEREF _Toc497425744 \h </w:instrText>
+        <w:instrText xml:space="preserve"> PAGEREF _Toc497912781 \h </w:instrText>
       </w:r>
       <w:r>
         <w:fldChar w:fldCharType="separate"/>
@@ -2276,7 +2240,7 @@
         <w:fldChar w:fldCharType="begin"/>
       </w:r>
       <w:r>
-        <w:instrText xml:space="preserve"> PAGEREF _Toc497425745 \h </w:instrText>
+        <w:instrText xml:space="preserve"> PAGEREF _Toc497912782 \h </w:instrText>
       </w:r>
       <w:r>
         <w:fldChar w:fldCharType="separate"/>
@@ -2326,7 +2290,7 @@
         <w:fldChar w:fldCharType="begin"/>
       </w:r>
       <w:r>
-        <w:instrText xml:space="preserve"> PAGEREF _Toc497425746 \h </w:instrText>
+        <w:instrText xml:space="preserve"> PAGEREF _Toc497912783 \h </w:instrText>
       </w:r>
       <w:r>
         <w:fldChar w:fldCharType="separate"/>
@@ -2376,7 +2340,7 @@
         <w:fldChar w:fldCharType="begin"/>
       </w:r>
       <w:r>
-        <w:instrText xml:space="preserve"> PAGEREF _Toc497425747 \h </w:instrText>
+        <w:instrText xml:space="preserve"> PAGEREF _Toc497912784 \h </w:instrText>
       </w:r>
       <w:r>
         <w:fldChar w:fldCharType="separate"/>
@@ -2426,7 +2390,7 @@
         <w:fldChar w:fldCharType="begin"/>
       </w:r>
       <w:r>
-        <w:instrText xml:space="preserve"> PAGEREF _Toc497425748 \h </w:instrText>
+        <w:instrText xml:space="preserve"> PAGEREF _Toc497912785 \h </w:instrText>
       </w:r>
       <w:r>
         <w:fldChar w:fldCharType="separate"/>
@@ -2476,7 +2440,7 @@
         <w:fldChar w:fldCharType="begin"/>
       </w:r>
       <w:r>
-        <w:instrText xml:space="preserve"> PAGEREF _Toc497425749 \h </w:instrText>
+        <w:instrText xml:space="preserve"> PAGEREF _Toc497912786 \h </w:instrText>
       </w:r>
       <w:r>
         <w:fldChar w:fldCharType="separate"/>
@@ -2526,7 +2490,7 @@
         <w:fldChar w:fldCharType="begin"/>
       </w:r>
       <w:r>
-        <w:instrText xml:space="preserve"> PAGEREF _Toc497425750 \h </w:instrText>
+        <w:instrText xml:space="preserve"> PAGEREF _Toc497912787 \h </w:instrText>
       </w:r>
       <w:r>
         <w:fldChar w:fldCharType="separate"/>
@@ -2576,7 +2540,7 @@
         <w:fldChar w:fldCharType="begin"/>
       </w:r>
       <w:r>
-        <w:instrText xml:space="preserve"> PAGEREF _Toc497425751 \h </w:instrText>
+        <w:instrText xml:space="preserve"> PAGEREF _Toc497912788 \h </w:instrText>
       </w:r>
       <w:r>
         <w:fldChar w:fldCharType="separate"/>
@@ -2626,7 +2590,7 @@
         <w:fldChar w:fldCharType="begin"/>
       </w:r>
       <w:r>
-        <w:instrText xml:space="preserve"> PAGEREF _Toc497425752 \h </w:instrText>
+        <w:instrText xml:space="preserve"> PAGEREF _Toc497912789 \h </w:instrText>
       </w:r>
       <w:r>
         <w:fldChar w:fldCharType="separate"/>
@@ -2676,7 +2640,7 @@
         <w:fldChar w:fldCharType="begin"/>
       </w:r>
       <w:r>
-        <w:instrText xml:space="preserve"> PAGEREF _Toc497425753 \h </w:instrText>
+        <w:instrText xml:space="preserve"> PAGEREF _Toc497912790 \h </w:instrText>
       </w:r>
       <w:r>
         <w:fldChar w:fldCharType="separate"/>
@@ -2726,7 +2690,7 @@
         <w:fldChar w:fldCharType="begin"/>
       </w:r>
       <w:r>
-        <w:instrText xml:space="preserve"> PAGEREF _Toc497425754 \h </w:instrText>
+        <w:instrText xml:space="preserve"> PAGEREF _Toc497912791 \h </w:instrText>
       </w:r>
       <w:r>
         <w:fldChar w:fldCharType="separate"/>
@@ -2782,7 +2746,7 @@
         <w:rPr>
           <w:lang w:val="de-CH"/>
         </w:rPr>
-        <w:instrText xml:space="preserve"> PAGEREF _Toc497425755 \h </w:instrText>
+        <w:instrText xml:space="preserve"> PAGEREF _Toc497912792 \h </w:instrText>
       </w:r>
       <w:r>
         <w:fldChar w:fldCharType="separate"/>
@@ -2841,7 +2805,7 @@
         <w:rPr>
           <w:lang w:val="de-CH"/>
         </w:rPr>
-        <w:instrText xml:space="preserve"> PAGEREF _Toc497425756 \h </w:instrText>
+        <w:instrText xml:space="preserve"> PAGEREF _Toc497912793 \h </w:instrText>
       </w:r>
       <w:r>
         <w:fldChar w:fldCharType="separate"/>
@@ -2900,7 +2864,7 @@
         <w:rPr>
           <w:lang w:val="de-CH"/>
         </w:rPr>
-        <w:instrText xml:space="preserve"> PAGEREF _Toc497425757 \h </w:instrText>
+        <w:instrText xml:space="preserve"> PAGEREF _Toc497912794 \h </w:instrText>
       </w:r>
       <w:r>
         <w:fldChar w:fldCharType="separate"/>
@@ -2959,7 +2923,7 @@
         <w:rPr>
           <w:lang w:val="de-CH"/>
         </w:rPr>
-        <w:instrText xml:space="preserve"> PAGEREF _Toc497425758 \h </w:instrText>
+        <w:instrText xml:space="preserve"> PAGEREF _Toc497912795 \h </w:instrText>
       </w:r>
       <w:r>
         <w:fldChar w:fldCharType="separate"/>
@@ -3018,7 +2982,7 @@
         <w:rPr>
           <w:lang w:val="de-CH"/>
         </w:rPr>
-        <w:instrText xml:space="preserve"> PAGEREF _Toc497425759 \h </w:instrText>
+        <w:instrText xml:space="preserve"> PAGEREF _Toc497912796 \h </w:instrText>
       </w:r>
       <w:r>
         <w:fldChar w:fldCharType="separate"/>
@@ -3077,7 +3041,7 @@
         <w:rPr>
           <w:lang w:val="de-CH"/>
         </w:rPr>
-        <w:instrText xml:space="preserve"> PAGEREF _Toc497425760 \h </w:instrText>
+        <w:instrText xml:space="preserve"> PAGEREF _Toc497912797 \h </w:instrText>
       </w:r>
       <w:r>
         <w:fldChar w:fldCharType="separate"/>
@@ -3136,7 +3100,7 @@
         <w:rPr>
           <w:lang w:val="de-CH"/>
         </w:rPr>
-        <w:instrText xml:space="preserve"> PAGEREF _Toc497425761 \h </w:instrText>
+        <w:instrText xml:space="preserve"> PAGEREF _Toc497912798 \h </w:instrText>
       </w:r>
       <w:r>
         <w:fldChar w:fldCharType="separate"/>
@@ -3195,7 +3159,7 @@
         <w:rPr>
           <w:lang w:val="de-CH"/>
         </w:rPr>
-        <w:instrText xml:space="preserve"> PAGEREF _Toc497425762 \h </w:instrText>
+        <w:instrText xml:space="preserve"> PAGEREF _Toc497912799 \h </w:instrText>
       </w:r>
       <w:r>
         <w:fldChar w:fldCharType="separate"/>
@@ -3511,7 +3475,7 @@
         <w:rPr>
           <w:lang w:val="de-CH"/>
         </w:rPr>
-        <w:instrText xml:space="preserve"> PAGEREF _Toc497425599 \h </w:instrText>
+        <w:instrText xml:space="preserve"> PAGEREF _Toc497912893 \h </w:instrText>
       </w:r>
       <w:r>
         <w:fldChar w:fldCharType="separate"/>
@@ -3520,7 +3484,7 @@
         <w:rPr>
           <w:lang w:val="de-CH"/>
         </w:rPr>
-        <w:t>16</w:t>
+        <w:t>15</w:t>
       </w:r>
       <w:r>
         <w:fldChar w:fldCharType="end"/>
@@ -3570,7 +3534,7 @@
         <w:rPr>
           <w:lang w:val="de-CH"/>
         </w:rPr>
-        <w:instrText xml:space="preserve"> PAGEREF _Toc497425600 \h </w:instrText>
+        <w:instrText xml:space="preserve"> PAGEREF _Toc497912894 \h </w:instrText>
       </w:r>
       <w:r>
         <w:fldChar w:fldCharType="separate"/>
@@ -3579,7 +3543,7 @@
         <w:rPr>
           <w:lang w:val="de-CH"/>
         </w:rPr>
-        <w:t>16</w:t>
+        <w:t>15</w:t>
       </w:r>
       <w:r>
         <w:fldChar w:fldCharType="end"/>
@@ -3629,7 +3593,7 @@
         <w:rPr>
           <w:lang w:val="de-CH"/>
         </w:rPr>
-        <w:instrText xml:space="preserve"> PAGEREF _Toc497425601 \h </w:instrText>
+        <w:instrText xml:space="preserve"> PAGEREF _Toc497912895 \h </w:instrText>
       </w:r>
       <w:r>
         <w:fldChar w:fldCharType="separate"/>
@@ -3638,7 +3602,7 @@
         <w:rPr>
           <w:lang w:val="de-CH"/>
         </w:rPr>
-        <w:t>16</w:t>
+        <w:t>15</w:t>
       </w:r>
       <w:r>
         <w:fldChar w:fldCharType="end"/>
@@ -3688,7 +3652,7 @@
         <w:rPr>
           <w:lang w:val="de-CH"/>
         </w:rPr>
-        <w:instrText xml:space="preserve"> PAGEREF _Toc497425602 \h </w:instrText>
+        <w:instrText xml:space="preserve"> PAGEREF _Toc497912896 \h </w:instrText>
       </w:r>
       <w:r>
         <w:fldChar w:fldCharType="separate"/>
@@ -3697,7 +3661,7 @@
         <w:rPr>
           <w:lang w:val="de-CH"/>
         </w:rPr>
-        <w:t>17</w:t>
+        <w:t>16</w:t>
       </w:r>
       <w:r>
         <w:fldChar w:fldCharType="end"/>
@@ -3747,7 +3711,7 @@
         <w:rPr>
           <w:lang w:val="de-CH"/>
         </w:rPr>
-        <w:instrText xml:space="preserve"> PAGEREF _Toc497425603 \h </w:instrText>
+        <w:instrText xml:space="preserve"> PAGEREF _Toc497912897 \h </w:instrText>
       </w:r>
       <w:r>
         <w:fldChar w:fldCharType="separate"/>
@@ -3756,7 +3720,7 @@
         <w:rPr>
           <w:lang w:val="de-CH"/>
         </w:rPr>
-        <w:t>17</w:t>
+        <w:t>16</w:t>
       </w:r>
       <w:r>
         <w:fldChar w:fldCharType="end"/>
@@ -3806,7 +3770,7 @@
         <w:rPr>
           <w:lang w:val="de-CH"/>
         </w:rPr>
-        <w:instrText xml:space="preserve"> PAGEREF _Toc497425604 \h </w:instrText>
+        <w:instrText xml:space="preserve"> PAGEREF _Toc497912898 \h </w:instrText>
       </w:r>
       <w:r>
         <w:fldChar w:fldCharType="separate"/>
@@ -3815,7 +3779,7 @@
         <w:rPr>
           <w:lang w:val="de-CH"/>
         </w:rPr>
-        <w:t>17</w:t>
+        <w:t>16</w:t>
       </w:r>
       <w:r>
         <w:fldChar w:fldCharType="end"/>
@@ -3865,7 +3829,7 @@
         <w:rPr>
           <w:lang w:val="de-CH"/>
         </w:rPr>
-        <w:instrText xml:space="preserve"> PAGEREF _Toc497425605 \h </w:instrText>
+        <w:instrText xml:space="preserve"> PAGEREF _Toc497912899 \h </w:instrText>
       </w:r>
       <w:r>
         <w:fldChar w:fldCharType="separate"/>
@@ -3874,7 +3838,7 @@
         <w:rPr>
           <w:lang w:val="de-CH"/>
         </w:rPr>
-        <w:t>18</w:t>
+        <w:t>17</w:t>
       </w:r>
       <w:r>
         <w:fldChar w:fldCharType="end"/>
@@ -3924,7 +3888,7 @@
         <w:rPr>
           <w:lang w:val="de-CH"/>
         </w:rPr>
-        <w:instrText xml:space="preserve"> PAGEREF _Toc497425606 \h </w:instrText>
+        <w:instrText xml:space="preserve"> PAGEREF _Toc497912900 \h </w:instrText>
       </w:r>
       <w:r>
         <w:fldChar w:fldCharType="separate"/>
@@ -3933,7 +3897,7 @@
         <w:rPr>
           <w:lang w:val="de-CH"/>
         </w:rPr>
-        <w:t>18</w:t>
+        <w:t>17</w:t>
       </w:r>
       <w:r>
         <w:fldChar w:fldCharType="end"/>
@@ -3983,7 +3947,7 @@
         <w:rPr>
           <w:lang w:val="de-CH"/>
         </w:rPr>
-        <w:instrText xml:space="preserve"> PAGEREF _Toc497425607 \h </w:instrText>
+        <w:instrText xml:space="preserve"> PAGEREF _Toc497912901 \h </w:instrText>
       </w:r>
       <w:r>
         <w:fldChar w:fldCharType="separate"/>
@@ -3992,7 +3956,7 @@
         <w:rPr>
           <w:lang w:val="de-CH"/>
         </w:rPr>
-        <w:t>24</w:t>
+        <w:t>23</w:t>
       </w:r>
       <w:r>
         <w:fldChar w:fldCharType="end"/>
@@ -4042,7 +4006,7 @@
         <w:rPr>
           <w:lang w:val="de-CH"/>
         </w:rPr>
-        <w:instrText xml:space="preserve"> PAGEREF _Toc497425608 \h </w:instrText>
+        <w:instrText xml:space="preserve"> PAGEREF _Toc497912902 \h </w:instrText>
       </w:r>
       <w:r>
         <w:fldChar w:fldCharType="separate"/>
@@ -4051,7 +4015,7 @@
         <w:rPr>
           <w:lang w:val="de-CH"/>
         </w:rPr>
-        <w:t>29</w:t>
+        <w:t>28</w:t>
       </w:r>
       <w:r>
         <w:fldChar w:fldCharType="end"/>
@@ -4101,7 +4065,7 @@
         <w:rPr>
           <w:lang w:val="de-CH"/>
         </w:rPr>
-        <w:instrText xml:space="preserve"> PAGEREF _Toc497425609 \h </w:instrText>
+        <w:instrText xml:space="preserve"> PAGEREF _Toc497912903 \h </w:instrText>
       </w:r>
       <w:r>
         <w:fldChar w:fldCharType="separate"/>
@@ -4110,7 +4074,7 @@
         <w:rPr>
           <w:lang w:val="de-CH"/>
         </w:rPr>
-        <w:t>31</w:t>
+        <w:t>30</w:t>
       </w:r>
       <w:r>
         <w:fldChar w:fldCharType="end"/>
@@ -4160,7 +4124,7 @@
         <w:rPr>
           <w:lang w:val="de-CH"/>
         </w:rPr>
-        <w:instrText xml:space="preserve"> PAGEREF _Toc497425610 \h </w:instrText>
+        <w:instrText xml:space="preserve"> PAGEREF _Toc497912904 \h </w:instrText>
       </w:r>
       <w:r>
         <w:fldChar w:fldCharType="separate"/>
@@ -4169,7 +4133,7 @@
         <w:rPr>
           <w:lang w:val="de-CH"/>
         </w:rPr>
-        <w:t>33</w:t>
+        <w:t>32</w:t>
       </w:r>
       <w:r>
         <w:fldChar w:fldCharType="end"/>
@@ -4219,7 +4183,7 @@
         <w:rPr>
           <w:lang w:val="de-CH"/>
         </w:rPr>
-        <w:instrText xml:space="preserve"> PAGEREF _Toc497425611 \h </w:instrText>
+        <w:instrText xml:space="preserve"> PAGEREF _Toc497912905 \h </w:instrText>
       </w:r>
       <w:r>
         <w:fldChar w:fldCharType="separate"/>
@@ -4228,7 +4192,7 @@
         <w:rPr>
           <w:lang w:val="de-CH"/>
         </w:rPr>
-        <w:t>33</w:t>
+        <w:t>32</w:t>
       </w:r>
       <w:r>
         <w:fldChar w:fldCharType="end"/>
@@ -4278,7 +4242,7 @@
         <w:rPr>
           <w:lang w:val="de-CH"/>
         </w:rPr>
-        <w:instrText xml:space="preserve"> PAGEREF _Toc497425612 \h </w:instrText>
+        <w:instrText xml:space="preserve"> PAGEREF _Toc497912906 \h </w:instrText>
       </w:r>
       <w:r>
         <w:fldChar w:fldCharType="separate"/>
@@ -4287,7 +4251,7 @@
         <w:rPr>
           <w:lang w:val="de-CH"/>
         </w:rPr>
-        <w:t>33</w:t>
+        <w:t>32</w:t>
       </w:r>
       <w:r>
         <w:fldChar w:fldCharType="end"/>
@@ -4338,7 +4302,7 @@
         <w:rPr>
           <w:lang w:val="de-CH"/>
         </w:rPr>
-        <w:instrText xml:space="preserve"> PAGEREF _Toc497425613 \h </w:instrText>
+        <w:instrText xml:space="preserve"> PAGEREF _Toc497912907 \h </w:instrText>
       </w:r>
       <w:r>
         <w:fldChar w:fldCharType="separate"/>
@@ -4347,7 +4311,7 @@
         <w:rPr>
           <w:lang w:val="de-CH"/>
         </w:rPr>
-        <w:t>33</w:t>
+        <w:t>32</w:t>
       </w:r>
       <w:r>
         <w:fldChar w:fldCharType="end"/>
@@ -4397,7 +4361,7 @@
         <w:rPr>
           <w:lang w:val="de-CH"/>
         </w:rPr>
-        <w:instrText xml:space="preserve"> PAGEREF _Toc497425614 \h </w:instrText>
+        <w:instrText xml:space="preserve"> PAGEREF _Toc497912908 \h </w:instrText>
       </w:r>
       <w:r>
         <w:fldChar w:fldCharType="separate"/>
@@ -4406,7 +4370,7 @@
         <w:rPr>
           <w:lang w:val="de-CH"/>
         </w:rPr>
-        <w:t>33</w:t>
+        <w:t>32</w:t>
       </w:r>
       <w:r>
         <w:fldChar w:fldCharType="end"/>
@@ -4456,7 +4420,7 @@
         <w:rPr>
           <w:lang w:val="de-CH"/>
         </w:rPr>
-        <w:instrText xml:space="preserve"> PAGEREF _Toc497425615 \h </w:instrText>
+        <w:instrText xml:space="preserve"> PAGEREF _Toc497912909 \h </w:instrText>
       </w:r>
       <w:r>
         <w:fldChar w:fldCharType="separate"/>
@@ -4465,7 +4429,7 @@
         <w:rPr>
           <w:lang w:val="de-CH"/>
         </w:rPr>
-        <w:t>33</w:t>
+        <w:t>32</w:t>
       </w:r>
       <w:r>
         <w:fldChar w:fldCharType="end"/>
@@ -4515,7 +4479,7 @@
         <w:rPr>
           <w:lang w:val="de-CH"/>
         </w:rPr>
-        <w:instrText xml:space="preserve"> PAGEREF _Toc497425616 \h </w:instrText>
+        <w:instrText xml:space="preserve"> PAGEREF _Toc497912910 \h </w:instrText>
       </w:r>
       <w:r>
         <w:fldChar w:fldCharType="separate"/>
@@ -4524,7 +4488,7 @@
         <w:rPr>
           <w:lang w:val="de-CH"/>
         </w:rPr>
-        <w:t>34</w:t>
+        <w:t>33</w:t>
       </w:r>
       <w:r>
         <w:fldChar w:fldCharType="end"/>
@@ -4574,7 +4538,7 @@
         <w:rPr>
           <w:lang w:val="de-CH"/>
         </w:rPr>
-        <w:instrText xml:space="preserve"> PAGEREF _Toc497425617 \h </w:instrText>
+        <w:instrText xml:space="preserve"> PAGEREF _Toc497912911 \h </w:instrText>
       </w:r>
       <w:r>
         <w:fldChar w:fldCharType="separate"/>
@@ -4583,7 +4547,7 @@
         <w:rPr>
           <w:lang w:val="de-CH"/>
         </w:rPr>
-        <w:t>34</w:t>
+        <w:t>33</w:t>
       </w:r>
       <w:r>
         <w:fldChar w:fldCharType="end"/>
@@ -4633,7 +4597,7 @@
         <w:rPr>
           <w:lang w:val="de-CH"/>
         </w:rPr>
-        <w:instrText xml:space="preserve"> PAGEREF _Toc497425618 \h </w:instrText>
+        <w:instrText xml:space="preserve"> PAGEREF _Toc497912912 \h </w:instrText>
       </w:r>
       <w:r>
         <w:fldChar w:fldCharType="separate"/>
@@ -4642,7 +4606,7 @@
         <w:rPr>
           <w:lang w:val="de-CH"/>
         </w:rPr>
-        <w:t>34</w:t>
+        <w:t>33</w:t>
       </w:r>
       <w:r>
         <w:fldChar w:fldCharType="end"/>
@@ -4692,7 +4656,7 @@
         <w:rPr>
           <w:lang w:val="de-CH"/>
         </w:rPr>
-        <w:instrText xml:space="preserve"> PAGEREF _Toc497425619 \h </w:instrText>
+        <w:instrText xml:space="preserve"> PAGEREF _Toc497912913 \h </w:instrText>
       </w:r>
       <w:r>
         <w:fldChar w:fldCharType="separate"/>
@@ -4701,7 +4665,7 @@
         <w:rPr>
           <w:lang w:val="de-CH"/>
         </w:rPr>
-        <w:t>35</w:t>
+        <w:t>34</w:t>
       </w:r>
       <w:r>
         <w:fldChar w:fldCharType="end"/>
@@ -4751,7 +4715,7 @@
         <w:rPr>
           <w:lang w:val="de-CH"/>
         </w:rPr>
-        <w:instrText xml:space="preserve"> PAGEREF _Toc497425620 \h </w:instrText>
+        <w:instrText xml:space="preserve"> PAGEREF _Toc497912914 \h </w:instrText>
       </w:r>
       <w:r>
         <w:fldChar w:fldCharType="separate"/>
@@ -4760,7 +4724,7 @@
         <w:rPr>
           <w:lang w:val="de-CH"/>
         </w:rPr>
-        <w:t>35</w:t>
+        <w:t>34</w:t>
       </w:r>
       <w:r>
         <w:fldChar w:fldCharType="end"/>
@@ -4810,7 +4774,7 @@
         <w:rPr>
           <w:lang w:val="de-CH"/>
         </w:rPr>
-        <w:instrText xml:space="preserve"> PAGEREF _Toc497425621 \h </w:instrText>
+        <w:instrText xml:space="preserve"> PAGEREF _Toc497912915 \h </w:instrText>
       </w:r>
       <w:r>
         <w:fldChar w:fldCharType="separate"/>
@@ -4819,7 +4783,7 @@
         <w:rPr>
           <w:lang w:val="de-CH"/>
         </w:rPr>
-        <w:t>35</w:t>
+        <w:t>34</w:t>
       </w:r>
       <w:r>
         <w:fldChar w:fldCharType="end"/>
@@ -4869,7 +4833,7 @@
         <w:rPr>
           <w:lang w:val="de-CH"/>
         </w:rPr>
-        <w:instrText xml:space="preserve"> PAGEREF _Toc497425622 \h </w:instrText>
+        <w:instrText xml:space="preserve"> PAGEREF _Toc497912916 \h </w:instrText>
       </w:r>
       <w:r>
         <w:fldChar w:fldCharType="separate"/>
@@ -4878,7 +4842,7 @@
         <w:rPr>
           <w:lang w:val="de-CH"/>
         </w:rPr>
-        <w:t>35</w:t>
+        <w:t>34</w:t>
       </w:r>
       <w:r>
         <w:fldChar w:fldCharType="end"/>
@@ -4928,7 +4892,7 @@
         <w:rPr>
           <w:lang w:val="de-CH"/>
         </w:rPr>
-        <w:instrText xml:space="preserve"> PAGEREF _Toc497425623 \h </w:instrText>
+        <w:instrText xml:space="preserve"> PAGEREF _Toc497912917 \h </w:instrText>
       </w:r>
       <w:r>
         <w:fldChar w:fldCharType="separate"/>
@@ -4937,7 +4901,7 @@
         <w:rPr>
           <w:lang w:val="de-CH"/>
         </w:rPr>
-        <w:t>35</w:t>
+        <w:t>34</w:t>
       </w:r>
       <w:r>
         <w:fldChar w:fldCharType="end"/>
@@ -4987,7 +4951,7 @@
         <w:rPr>
           <w:lang w:val="de-CH"/>
         </w:rPr>
-        <w:instrText xml:space="preserve"> PAGEREF _Toc497425624 \h </w:instrText>
+        <w:instrText xml:space="preserve"> PAGEREF _Toc497912918 \h </w:instrText>
       </w:r>
       <w:r>
         <w:fldChar w:fldCharType="separate"/>
@@ -4996,7 +4960,7 @@
         <w:rPr>
           <w:lang w:val="de-CH"/>
         </w:rPr>
-        <w:t>36</w:t>
+        <w:t>35</w:t>
       </w:r>
       <w:r>
         <w:fldChar w:fldCharType="end"/>
@@ -5046,7 +5010,7 @@
         <w:rPr>
           <w:lang w:val="de-CH"/>
         </w:rPr>
-        <w:instrText xml:space="preserve"> PAGEREF _Toc497425625 \h </w:instrText>
+        <w:instrText xml:space="preserve"> PAGEREF _Toc497912919 \h </w:instrText>
       </w:r>
       <w:r>
         <w:fldChar w:fldCharType="separate"/>
@@ -5055,7 +5019,7 @@
         <w:rPr>
           <w:lang w:val="de-CH"/>
         </w:rPr>
-        <w:t>36</w:t>
+        <w:t>35</w:t>
       </w:r>
       <w:r>
         <w:fldChar w:fldCharType="end"/>
@@ -5105,7 +5069,7 @@
         <w:rPr>
           <w:lang w:val="de-CH"/>
         </w:rPr>
-        <w:instrText xml:space="preserve"> PAGEREF _Toc497425626 \h </w:instrText>
+        <w:instrText xml:space="preserve"> PAGEREF _Toc497912920 \h </w:instrText>
       </w:r>
       <w:r>
         <w:fldChar w:fldCharType="separate"/>
@@ -5114,7 +5078,7 @@
         <w:rPr>
           <w:lang w:val="de-CH"/>
         </w:rPr>
-        <w:t>36</w:t>
+        <w:t>35</w:t>
       </w:r>
       <w:r>
         <w:fldChar w:fldCharType="end"/>
@@ -5164,7 +5128,7 @@
         <w:rPr>
           <w:lang w:val="de-CH"/>
         </w:rPr>
-        <w:instrText xml:space="preserve"> PAGEREF _Toc497425627 \h </w:instrText>
+        <w:instrText xml:space="preserve"> PAGEREF _Toc497912921 \h </w:instrText>
       </w:r>
       <w:r>
         <w:fldChar w:fldCharType="separate"/>
@@ -5173,7 +5137,7 @@
         <w:rPr>
           <w:lang w:val="de-CH"/>
         </w:rPr>
-        <w:t>36</w:t>
+        <w:t>35</w:t>
       </w:r>
       <w:r>
         <w:fldChar w:fldCharType="end"/>
@@ -5223,7 +5187,7 @@
         <w:rPr>
           <w:lang w:val="de-CH"/>
         </w:rPr>
-        <w:instrText xml:space="preserve"> PAGEREF _Toc497425628 \h </w:instrText>
+        <w:instrText xml:space="preserve"> PAGEREF _Toc497912922 \h </w:instrText>
       </w:r>
       <w:r>
         <w:fldChar w:fldCharType="separate"/>
@@ -5232,7 +5196,7 @@
         <w:rPr>
           <w:lang w:val="de-CH"/>
         </w:rPr>
-        <w:t>36</w:t>
+        <w:t>35</w:t>
       </w:r>
       <w:r>
         <w:fldChar w:fldCharType="end"/>
@@ -5845,10 +5809,10 @@
       <w:bookmarkStart w:id="17" w:name="_Toc169001179"/>
       <w:bookmarkStart w:id="18" w:name="_Toc251929032"/>
       <w:bookmarkStart w:id="19" w:name="sys_Cursor"/>
-      <w:bookmarkStart w:id="20" w:name="_Toc497425739"/>
-      <w:bookmarkStart w:id="21" w:name="_Toc494375297"/>
-      <w:bookmarkStart w:id="22" w:name="Teil1"/>
-      <w:bookmarkStart w:id="23" w:name="_Toc494375302"/>
+      <w:bookmarkStart w:id="20" w:name="_Toc494375297"/>
+      <w:bookmarkStart w:id="21" w:name="Teil1"/>
+      <w:bookmarkStart w:id="22" w:name="_Toc494375302"/>
+      <w:bookmarkStart w:id="23" w:name="_Toc497912776"/>
       <w:bookmarkEnd w:id="4"/>
       <w:bookmarkEnd w:id="5"/>
       <w:bookmarkEnd w:id="6"/>
@@ -5872,7 +5836,7 @@
         <w:lastRenderedPageBreak/>
         <w:t>Aufgabenstellung</w:t>
       </w:r>
-      <w:bookmarkEnd w:id="20"/>
+      <w:bookmarkEnd w:id="23"/>
     </w:p>
     <w:p>
       <w:pPr>
@@ -5894,7 +5858,7 @@
           <w:lang w:val="de-CH"/>
         </w:rPr>
       </w:pPr>
-      <w:bookmarkStart w:id="24" w:name="_Toc497425740"/>
+      <w:bookmarkStart w:id="24" w:name="_Toc497912777"/>
       <w:r>
         <w:rPr>
           <w:lang w:val="de-CH"/>
@@ -5923,7 +5887,7 @@
           <w:lang w:val="de-CH"/>
         </w:rPr>
       </w:pPr>
-      <w:bookmarkStart w:id="25" w:name="_Toc497425741"/>
+      <w:bookmarkStart w:id="25" w:name="_Toc497912778"/>
       <w:r>
         <w:rPr>
           <w:lang w:val="de-CH"/>
@@ -6059,7 +6023,7 @@
           <w:lang w:val="de-CH"/>
         </w:rPr>
       </w:pPr>
-      <w:bookmarkStart w:id="26" w:name="_Toc497425742"/>
+      <w:bookmarkStart w:id="26" w:name="_Toc497912779"/>
       <w:r>
         <w:rPr>
           <w:lang w:val="de-CH"/>
@@ -6236,7 +6200,7 @@
           <w:lang w:val="de-CH"/>
         </w:rPr>
       </w:pPr>
-      <w:bookmarkStart w:id="27" w:name="_Toc497425743"/>
+      <w:bookmarkStart w:id="27" w:name="_Toc497912780"/>
       <w:r>
         <w:rPr>
           <w:lang w:val="de-CH"/>
@@ -6262,7 +6226,7 @@
       <w:pPr>
         <w:pStyle w:val="berschrift2"/>
       </w:pPr>
-      <w:bookmarkStart w:id="28" w:name="_Toc497425744"/>
+      <w:bookmarkStart w:id="28" w:name="_Toc497912781"/>
       <w:proofErr w:type="spellStart"/>
       <w:r>
         <w:t>Wahlkriterien</w:t>
@@ -6388,8 +6352,8 @@
           <w:lang w:val="de-CH"/>
         </w:rPr>
       </w:pPr>
-      <w:bookmarkStart w:id="29" w:name="_Toc497425745"/>
-      <w:bookmarkEnd w:id="21"/>
+      <w:bookmarkStart w:id="29" w:name="_Toc497912782"/>
+      <w:bookmarkEnd w:id="20"/>
       <w:r>
         <w:rPr>
           <w:lang w:val="de-CH"/>
@@ -6406,7 +6370,7 @@
           <w:lang w:val="de-CH"/>
         </w:rPr>
       </w:pPr>
-      <w:bookmarkStart w:id="30" w:name="_Toc497425746"/>
+      <w:bookmarkStart w:id="30" w:name="_Toc497912783"/>
       <w:r>
         <w:rPr>
           <w:lang w:val="de-CH"/>
@@ -6999,9 +6963,9 @@
           <w:lang w:val="de-CH"/>
         </w:rPr>
       </w:pPr>
-      <w:bookmarkStart w:id="32" w:name="_Toc497425747"/>
-      <w:bookmarkStart w:id="33" w:name="_Toc494375294"/>
-      <w:bookmarkStart w:id="34" w:name="_Toc494375299"/>
+      <w:bookmarkStart w:id="32" w:name="_Toc494375294"/>
+      <w:bookmarkStart w:id="33" w:name="_Toc494375299"/>
+      <w:bookmarkStart w:id="34" w:name="_Toc497912784"/>
       <w:r>
         <w:rPr>
           <w:lang w:val="de-CH"/>
@@ -7014,7 +6978,7 @@
         </w:rPr>
         <w:t>methode</w:t>
       </w:r>
-      <w:bookmarkEnd w:id="32"/>
+      <w:bookmarkEnd w:id="34"/>
     </w:p>
     <w:p>
       <w:pPr>
@@ -7036,7 +7000,7 @@
           <w:lang w:val="de-CH"/>
         </w:rPr>
       </w:pPr>
-      <w:bookmarkStart w:id="35" w:name="_Toc497425748"/>
+      <w:bookmarkStart w:id="35" w:name="_Toc497912785"/>
       <w:r>
         <w:rPr>
           <w:lang w:val="de-CH"/>
@@ -7113,7 +7077,7 @@
           <w:lang w:val="de-CH"/>
         </w:rPr>
       </w:pPr>
-      <w:bookmarkStart w:id="36" w:name="_Toc497425749"/>
+      <w:bookmarkStart w:id="36" w:name="_Toc497912786"/>
       <w:r>
         <w:rPr>
           <w:lang w:val="de-CH"/>
@@ -7121,7 +7085,7 @@
         <w:lastRenderedPageBreak/>
         <w:t>Ausgangslage</w:t>
       </w:r>
-      <w:bookmarkEnd w:id="33"/>
+      <w:bookmarkEnd w:id="32"/>
       <w:bookmarkEnd w:id="36"/>
     </w:p>
     <w:p>
@@ -7144,7 +7108,7 @@
           <w:lang w:val="de-CH"/>
         </w:rPr>
       </w:pPr>
-      <w:bookmarkStart w:id="37" w:name="_Toc497425750"/>
+      <w:bookmarkStart w:id="37" w:name="_Toc497912787"/>
       <w:r>
         <w:rPr>
           <w:lang w:val="de-CH"/>
@@ -7209,7 +7173,7 @@
         </w:rPr>
       </w:pPr>
       <w:bookmarkStart w:id="38" w:name="_Toc494375298"/>
-      <w:bookmarkStart w:id="39" w:name="_Toc497425751"/>
+      <w:bookmarkStart w:id="39" w:name="_Toc497912788"/>
       <w:r>
         <w:rPr>
           <w:lang w:val="de-CH"/>
@@ -7239,7 +7203,7 @@
           <w:lang w:val="de-CH"/>
         </w:rPr>
       </w:pPr>
-      <w:bookmarkStart w:id="40" w:name="_Toc497425752"/>
+      <w:bookmarkStart w:id="40" w:name="_Toc497912789"/>
       <w:r>
         <w:rPr>
           <w:lang w:val="de-CH"/>
@@ -7342,8 +7306,8 @@
         </w:rPr>
       </w:pPr>
       <w:bookmarkStart w:id="41" w:name="_Toc494375306"/>
-      <w:bookmarkStart w:id="42" w:name="_Toc497425753"/>
-      <w:bookmarkEnd w:id="34"/>
+      <w:bookmarkStart w:id="42" w:name="_Toc497912790"/>
+      <w:bookmarkEnd w:id="33"/>
       <w:r>
         <w:rPr>
           <w:lang w:val="de-CH"/>
@@ -7367,7 +7331,7 @@
           <w:lang w:val="de-CH"/>
         </w:rPr>
       </w:pPr>
-      <w:bookmarkStart w:id="43" w:name="_Toc497425754"/>
+      <w:bookmarkStart w:id="43" w:name="_Toc497912791"/>
       <w:r>
         <w:rPr>
           <w:lang w:val="de-CH"/>
@@ -8013,7 +7977,7 @@
           <w:lang w:val="de-CH"/>
         </w:rPr>
       </w:pPr>
-      <w:bookmarkStart w:id="45" w:name="_Toc497425755"/>
+      <w:bookmarkStart w:id="45" w:name="_Toc497912792"/>
       <w:r>
         <w:rPr>
           <w:lang w:val="de-CH"/>
@@ -8066,7 +8030,7 @@
           <w:lang w:val="de-CH"/>
         </w:rPr>
       </w:pPr>
-      <w:bookmarkStart w:id="47" w:name="_Toc497425756"/>
+      <w:bookmarkStart w:id="47" w:name="_Toc497912793"/>
       <w:r>
         <w:rPr>
           <w:lang w:val="de-CH"/>
@@ -8111,7 +8075,7 @@
             <v:imagedata r:id="rId26" o:title=""/>
             <w10:wrap type="square" side="right"/>
           </v:shape>
-          <o:OLEObject Type="Embed" ProgID="Excel.Sheet.12" ShapeID="_x0000_s1027" DrawAspect="Content" ObjectID="_1571650208" r:id="rId27"/>
+          <o:OLEObject Type="Embed" ProgID="Excel.Sheet.12" ShapeID="_x0000_s1027" DrawAspect="Content" ObjectID="_1571655482" r:id="rId27"/>
         </w:object>
       </w:r>
       <w:r>
@@ -8238,7 +8202,7 @@
         </w:rPr>
       </w:pPr>
       <w:bookmarkStart w:id="50" w:name="_Toc494375314"/>
-      <w:bookmarkStart w:id="51" w:name="_Toc497425757"/>
+      <w:bookmarkStart w:id="51" w:name="_Toc497912794"/>
       <w:r>
         <w:rPr>
           <w:lang w:val="de-CH"/>
@@ -8256,7 +8220,7 @@
           <w:lang w:val="de-CH"/>
         </w:rPr>
       </w:pPr>
-      <w:bookmarkStart w:id="52" w:name="_Toc497425758"/>
+      <w:bookmarkStart w:id="52" w:name="_Toc497912795"/>
       <w:r>
         <w:rPr>
           <w:lang w:val="de-CH"/>
@@ -9238,6 +9202,8 @@
         </w:rPr>
         <w:t>Reflexion</w:t>
       </w:r>
+      <w:bookmarkStart w:id="54" w:name="_GoBack"/>
+      <w:bookmarkEnd w:id="54"/>
     </w:p>
     <w:p>
       <w:pPr>
@@ -9272,7 +9238,7 @@
           <w:lang w:val="de-CH"/>
         </w:rPr>
       </w:pPr>
-      <w:bookmarkStart w:id="54" w:name="_Toc497425759"/>
+      <w:bookmarkStart w:id="55" w:name="_Toc497912796"/>
       <w:r>
         <w:rPr>
           <w:lang w:val="de-CH"/>
@@ -9280,7 +9246,7 @@
         <w:lastRenderedPageBreak/>
         <w:t>Tag 2 (02.11.2017)</w:t>
       </w:r>
-      <w:bookmarkEnd w:id="54"/>
+      <w:bookmarkEnd w:id="55"/>
     </w:p>
     <w:p>
       <w:pPr>
@@ -10366,7 +10332,7 @@
       <w:pPr>
         <w:pStyle w:val="Beschriftung"/>
       </w:pPr>
-      <w:bookmarkStart w:id="55" w:name="_Toc497423197"/>
+      <w:bookmarkStart w:id="56" w:name="_Toc497423197"/>
       <w:r>
         <w:t xml:space="preserve">Tabelle </w:t>
       </w:r>
@@ -10381,7 +10347,7 @@
       <w:r>
         <w:t>: Konkrete Planung Tag 2</w:t>
       </w:r>
-      <w:bookmarkEnd w:id="55"/>
+      <w:bookmarkEnd w:id="56"/>
     </w:p>
     <w:p>
       <w:pPr>
@@ -10423,6 +10389,27 @@
         </w:rPr>
         <w:t xml:space="preserve"> erstellt. Danach habe ich das ERM realisiert und dokumentiert und die Testfälle beschrieben. Der Zeitaufwand beim ERM und den Testfällen war grösser als erwartet. Da wir heute anstatt der geplanten sechs Stunden mehr Zeit zum Arbeitete hatten, bin ich immer noch im Zeitplan.</w:t>
       </w:r>
+    </w:p>
+    <w:p>
+      <w:pPr>
+        <w:pStyle w:val="berschrift3"/>
+        <w:rPr>
+          <w:lang w:val="de-CH"/>
+        </w:rPr>
+      </w:pPr>
+      <w:r>
+        <w:rPr>
+          <w:lang w:val="de-CH"/>
+        </w:rPr>
+        <w:t>Expertenbesuch</w:t>
+      </w:r>
+    </w:p>
+    <w:p>
+      <w:pPr>
+        <w:rPr>
+          <w:lang w:val="de-CH"/>
+        </w:rPr>
+      </w:pPr>
     </w:p>
     <w:p>
       <w:pPr>
@@ -10628,14 +10615,14 @@
         <w:rPr>
           <w:lang w:val="de-CH"/>
         </w:rPr>
-        <w:t xml:space="preserve">zusammengesetzten Emojis und der Zeichenlänge, welche variieren kann. Ich habe erst verschwenden von Zeit und Nerven meine Idee an den Nagel gehängt und einfach die Hexadezimale Darstellung eines Emojis in die Datenbank gespeichert. Zusammengesetzte / Komplexe Emojis funktionieren so zwar nicht, sind aber auch keine Anforderung. Im Allgemeinen hätte ich vor dem Beginn der Recherche meiner ersten Idee weitere </w:t>
+        <w:t xml:space="preserve">zusammengesetzten Emojis und der Zeichenlänge, welche variieren kann. Ich habe erst verschwenden von Zeit und Nerven meine Idee an den Nagel gehängt und einfach die Hexadezimale Darstellung eines Emojis in die Datenbank gespeichert. </w:t>
       </w:r>
       <w:r>
         <w:rPr>
           <w:lang w:val="de-CH"/>
         </w:rPr>
         <w:lastRenderedPageBreak/>
-        <w:t>Ansätze studieren müssen. Stattdessen bin ich davon ausgegangen, dass meine Lösung die korrekte ist, und habe unnötig Zeit verloren.</w:t>
+        <w:t>Zusammengesetzte / Komplexe Emojis funktionieren so zwar nicht, sind aber auch keine Anforderung. Im Allgemeinen hätte ich vor dem Beginn der Recherche meiner ersten Idee weitere Ansätze studieren müssen. Stattdessen bin ich davon ausgegangen, dass meine Lösung die korrekte ist, und habe unnötig Zeit verloren.</w:t>
       </w:r>
     </w:p>
     <w:p>
@@ -10725,7 +10712,7 @@
           <w:lang w:val="de-CH"/>
         </w:rPr>
       </w:pPr>
-      <w:bookmarkStart w:id="56" w:name="_Toc497425760"/>
+      <w:bookmarkStart w:id="57" w:name="_Toc497912797"/>
       <w:r>
         <w:rPr>
           <w:lang w:val="de-CH"/>
@@ -10733,7 +10720,7 @@
         <w:lastRenderedPageBreak/>
         <w:t>Tag 3 (03.11.2017)</w:t>
       </w:r>
-      <w:bookmarkEnd w:id="56"/>
+      <w:bookmarkEnd w:id="57"/>
     </w:p>
     <w:p>
       <w:pPr>
@@ -11689,7 +11676,7 @@
       <w:pPr>
         <w:pStyle w:val="Beschriftung"/>
       </w:pPr>
-      <w:bookmarkStart w:id="57" w:name="_Toc497423198"/>
+      <w:bookmarkStart w:id="58" w:name="_Toc497423198"/>
       <w:r>
         <w:t xml:space="preserve">Tabelle </w:t>
       </w:r>
@@ -11704,7 +11691,7 @@
       <w:r>
         <w:t>: Konkrete Planung Tag 3</w:t>
       </w:r>
-      <w:bookmarkEnd w:id="57"/>
+      <w:bookmarkEnd w:id="58"/>
     </w:p>
     <w:p>
       <w:pPr>
@@ -11792,7 +11779,7 @@
           <w:lang w:val="de-CH"/>
         </w:rPr>
       </w:pPr>
-      <w:bookmarkStart w:id="58" w:name="_Toc497425761"/>
+      <w:bookmarkStart w:id="59" w:name="_Toc497912798"/>
       <w:r>
         <w:rPr>
           <w:lang w:val="de-CH"/>
@@ -11800,7 +11787,7 @@
         <w:lastRenderedPageBreak/>
         <w:t>Tag 4 (08.11.2017)</w:t>
       </w:r>
-      <w:bookmarkEnd w:id="58"/>
+      <w:bookmarkEnd w:id="59"/>
     </w:p>
     <w:p>
       <w:pPr>
@@ -12443,6 +12430,12 @@
                 <w:lang w:val="de-CH"/>
               </w:rPr>
             </w:pPr>
+            <w:r>
+              <w:rPr>
+                <w:lang w:val="de-CH"/>
+              </w:rPr>
+              <w:t>30min</w:t>
+            </w:r>
           </w:p>
         </w:tc>
         <w:tc>
@@ -12512,6 +12505,12 @@
                 <w:lang w:val="de-CH"/>
               </w:rPr>
             </w:pPr>
+            <w:r>
+              <w:rPr>
+                <w:lang w:val="de-CH"/>
+              </w:rPr>
+              <w:t>30min</w:t>
+            </w:r>
           </w:p>
         </w:tc>
         <w:tc>
@@ -12726,8 +12725,6 @@
           <w:lang w:val="de-CH"/>
         </w:rPr>
       </w:pPr>
-      <w:bookmarkStart w:id="59" w:name="_GoBack"/>
-      <w:bookmarkEnd w:id="59"/>
       <w:r>
         <w:rPr>
           <w:lang w:val="de-CH"/>
@@ -12752,17 +12749,37 @@
         <w:rPr>
           <w:lang w:val="de-CH"/>
         </w:rPr>
-        <w:br w:type="page"/>
+        <w:t>Zweites Fachgespräch</w:t>
       </w:r>
     </w:p>
     <w:p>
       <w:pPr>
+        <w:rPr>
+          <w:lang w:val="de-CH"/>
+        </w:rPr>
+      </w:pPr>
+    </w:p>
+    <w:p>
+      <w:pPr>
+        <w:rPr>
+          <w:lang w:val="de-CH"/>
+        </w:rPr>
+      </w:pPr>
+      <w:r>
+        <w:rPr>
+          <w:lang w:val="de-CH"/>
+        </w:rPr>
+        <w:br w:type="page"/>
+      </w:r>
+    </w:p>
+    <w:p>
+      <w:pPr>
         <w:pStyle w:val="berschrift2"/>
         <w:rPr>
           <w:lang w:val="de-CH"/>
         </w:rPr>
       </w:pPr>
-      <w:bookmarkStart w:id="60" w:name="_Toc497425762"/>
+      <w:bookmarkStart w:id="60" w:name="_Toc497912799"/>
       <w:r>
         <w:rPr>
           <w:lang w:val="de-CH"/>
@@ -12820,9 +12837,9 @@
           <w:lang w:val="de-CH"/>
         </w:rPr>
       </w:pPr>
-      <w:bookmarkStart w:id="61" w:name="_Toc497425599"/>
-      <w:bookmarkStart w:id="62" w:name="Teil2"/>
-      <w:bookmarkEnd w:id="22"/>
+      <w:bookmarkStart w:id="61" w:name="Teil2"/>
+      <w:bookmarkStart w:id="62" w:name="_Toc497912893"/>
+      <w:bookmarkEnd w:id="21"/>
       <w:r>
         <w:rPr>
           <w:lang w:val="de-CH"/>
@@ -12830,8 +12847,8 @@
         <w:lastRenderedPageBreak/>
         <w:t>Management Summary</w:t>
       </w:r>
-      <w:bookmarkEnd w:id="23"/>
-      <w:bookmarkEnd w:id="61"/>
+      <w:bookmarkEnd w:id="22"/>
+      <w:bookmarkEnd w:id="62"/>
     </w:p>
     <w:p>
       <w:pPr>
@@ -12853,7 +12870,7 @@
           <w:lang w:val="de-CH"/>
         </w:rPr>
       </w:pPr>
-      <w:bookmarkStart w:id="63" w:name="_Toc497425600"/>
+      <w:bookmarkStart w:id="63" w:name="_Toc497912894"/>
       <w:r>
         <w:rPr>
           <w:lang w:val="de-CH"/>
@@ -12901,7 +12918,7 @@
           <w:lang w:val="de-CH"/>
         </w:rPr>
       </w:pPr>
-      <w:bookmarkStart w:id="64" w:name="_Toc497425601"/>
+      <w:bookmarkStart w:id="64" w:name="_Toc497912895"/>
       <w:r>
         <w:rPr>
           <w:lang w:val="de-CH"/>
@@ -12925,7 +12942,7 @@
         </w:rPr>
       </w:pPr>
       <w:bookmarkStart w:id="65" w:name="_Toc494375303"/>
-      <w:bookmarkStart w:id="66" w:name="_Toc497425602"/>
+      <w:bookmarkStart w:id="66" w:name="_Toc497912896"/>
       <w:r>
         <w:rPr>
           <w:lang w:val="de-CH"/>
@@ -12943,7 +12960,7 @@
           <w:lang w:val="de-CH"/>
         </w:rPr>
       </w:pPr>
-      <w:bookmarkStart w:id="67" w:name="_Toc497425603"/>
+      <w:bookmarkStart w:id="67" w:name="_Toc497912897"/>
       <w:r>
         <w:rPr>
           <w:lang w:val="de-CH"/>
@@ -13070,7 +13087,7 @@
           <w:lang w:val="de-CH"/>
         </w:rPr>
       </w:pPr>
-      <w:bookmarkStart w:id="68" w:name="_Toc497425604"/>
+      <w:bookmarkStart w:id="68" w:name="_Toc497912898"/>
       <w:r>
         <w:rPr>
           <w:lang w:val="de-CH"/>
@@ -13286,7 +13303,7 @@
           <w:lang w:val="de-CH"/>
         </w:rPr>
       </w:pPr>
-      <w:bookmarkStart w:id="69" w:name="_Toc497425605"/>
+      <w:bookmarkStart w:id="69" w:name="_Toc497912899"/>
       <w:r>
         <w:rPr>
           <w:lang w:val="de-CH"/>
@@ -13303,7 +13320,7 @@
           <w:lang w:val="de-CH"/>
         </w:rPr>
       </w:pPr>
-      <w:bookmarkStart w:id="70" w:name="_Toc497425606"/>
+      <w:bookmarkStart w:id="70" w:name="_Toc497912900"/>
       <w:proofErr w:type="spellStart"/>
       <w:r>
         <w:rPr>
@@ -20507,7 +20524,7 @@
           <w:lang w:val="de-CH"/>
         </w:rPr>
       </w:pPr>
-      <w:bookmarkStart w:id="87" w:name="_Toc497425607"/>
+      <w:bookmarkStart w:id="87" w:name="_Toc497912901"/>
       <w:r>
         <w:rPr>
           <w:lang w:val="de-CH"/>
@@ -29782,7 +29799,7 @@
         </w:rPr>
       </w:pPr>
       <w:bookmarkStart w:id="91" w:name="_Toc494375308"/>
-      <w:bookmarkStart w:id="92" w:name="_Toc497425608"/>
+      <w:bookmarkStart w:id="92" w:name="_Toc497912902"/>
       <w:r>
         <w:rPr>
           <w:lang w:val="de-CH"/>
@@ -30512,7 +30529,7 @@
           <w:lang w:val="de-CH"/>
         </w:rPr>
       </w:pPr>
-      <w:bookmarkStart w:id="97" w:name="_Toc497425609"/>
+      <w:bookmarkStart w:id="97" w:name="_Toc497912903"/>
       <w:r>
         <w:rPr>
           <w:lang w:val="de-CH"/>
@@ -32697,7 +32714,7 @@
         </w:rPr>
       </w:pPr>
       <w:bookmarkStart w:id="102" w:name="_Toc494375309"/>
-      <w:bookmarkStart w:id="103" w:name="_Toc497425610"/>
+      <w:bookmarkStart w:id="103" w:name="_Toc497912904"/>
       <w:r>
         <w:rPr>
           <w:lang w:val="de-CH"/>
@@ -32728,7 +32745,7 @@
           <w:lang w:val="de-CH"/>
         </w:rPr>
       </w:pPr>
-      <w:bookmarkStart w:id="104" w:name="_Toc497425611"/>
+      <w:bookmarkStart w:id="104" w:name="_Toc497912905"/>
       <w:r>
         <w:rPr>
           <w:lang w:val="de-CH"/>
@@ -32863,7 +32880,7 @@
           <w:lang w:val="de-CH"/>
         </w:rPr>
       </w:pPr>
-      <w:bookmarkStart w:id="105" w:name="_Toc497425612"/>
+      <w:bookmarkStart w:id="105" w:name="_Toc497912906"/>
       <w:r>
         <w:rPr>
           <w:lang w:val="de-CH"/>
@@ -32994,7 +33011,7 @@
           <w:lang w:val="de-CH"/>
         </w:rPr>
       </w:pPr>
-      <w:bookmarkStart w:id="106" w:name="_Toc497425613"/>
+      <w:bookmarkStart w:id="106" w:name="_Toc497912907"/>
       <w:r>
         <w:rPr>
           <w:lang w:val="de-CH"/>
@@ -33049,7 +33066,7 @@
           <w:lang w:val="de-CH"/>
         </w:rPr>
       </w:pPr>
-      <w:bookmarkStart w:id="107" w:name="_Toc497425614"/>
+      <w:bookmarkStart w:id="107" w:name="_Toc497912908"/>
       <w:r>
         <w:rPr>
           <w:lang w:val="de-CH"/>
@@ -33162,7 +33179,7 @@
           <w:lang w:val="de-CH"/>
         </w:rPr>
       </w:pPr>
-      <w:bookmarkStart w:id="108" w:name="_Toc497425615"/>
+      <w:bookmarkStart w:id="108" w:name="_Toc497912909"/>
       <w:r>
         <w:rPr>
           <w:lang w:val="de-CH"/>
@@ -33226,7 +33243,7 @@
         </w:rPr>
       </w:pPr>
       <w:bookmarkStart w:id="109" w:name="_Toc494375313"/>
-      <w:bookmarkStart w:id="110" w:name="_Toc497425616"/>
+      <w:bookmarkStart w:id="110" w:name="_Toc497912910"/>
       <w:r>
         <w:rPr>
           <w:lang w:val="de-CH"/>
@@ -33244,7 +33261,7 @@
           <w:lang w:val="de-CH"/>
         </w:rPr>
       </w:pPr>
-      <w:bookmarkStart w:id="111" w:name="_Toc497425617"/>
+      <w:bookmarkStart w:id="111" w:name="_Toc497912911"/>
       <w:r>
         <w:rPr>
           <w:lang w:val="de-CH"/>
@@ -33316,7 +33333,7 @@
           <w:lang w:val="de-CH"/>
         </w:rPr>
       </w:pPr>
-      <w:bookmarkStart w:id="112" w:name="_Toc497425618"/>
+      <w:bookmarkStart w:id="112" w:name="_Toc497912912"/>
       <w:r>
         <w:rPr>
           <w:lang w:val="de-CH"/>
@@ -33340,7 +33357,7 @@
         </w:rPr>
       </w:pPr>
       <w:bookmarkStart w:id="113" w:name="_Toc494375319"/>
-      <w:bookmarkStart w:id="114" w:name="_Toc497425619"/>
+      <w:bookmarkStart w:id="114" w:name="_Toc497912913"/>
       <w:r>
         <w:rPr>
           <w:lang w:val="de-CH"/>
@@ -33359,7 +33376,7 @@
         </w:rPr>
       </w:pPr>
       <w:bookmarkStart w:id="115" w:name="_Toc494375320"/>
-      <w:bookmarkStart w:id="116" w:name="_Toc497425620"/>
+      <w:bookmarkStart w:id="116" w:name="_Toc497912914"/>
       <w:r>
         <w:rPr>
           <w:lang w:val="de-CH"/>
@@ -33390,7 +33407,7 @@
         </w:rPr>
       </w:pPr>
       <w:bookmarkStart w:id="117" w:name="_Toc494375321"/>
-      <w:bookmarkStart w:id="118" w:name="_Toc497425621"/>
+      <w:bookmarkStart w:id="118" w:name="_Toc497912915"/>
       <w:r>
         <w:rPr>
           <w:lang w:val="de-CH"/>
@@ -33421,7 +33438,7 @@
         </w:rPr>
       </w:pPr>
       <w:bookmarkStart w:id="119" w:name="_Toc494375322"/>
-      <w:bookmarkStart w:id="120" w:name="_Toc497425622"/>
+      <w:bookmarkStart w:id="120" w:name="_Toc497912916"/>
       <w:r>
         <w:rPr>
           <w:lang w:val="de-CH"/>
@@ -33452,7 +33469,7 @@
         </w:rPr>
       </w:pPr>
       <w:bookmarkStart w:id="121" w:name="_Toc494375323"/>
-      <w:bookmarkStart w:id="122" w:name="_Toc497425623"/>
+      <w:bookmarkStart w:id="122" w:name="_Toc497912917"/>
       <w:r>
         <w:rPr>
           <w:lang w:val="de-CH"/>
@@ -33483,7 +33500,7 @@
         </w:rPr>
       </w:pPr>
       <w:bookmarkStart w:id="123" w:name="_Toc494375324"/>
-      <w:bookmarkStart w:id="124" w:name="_Toc497425624"/>
+      <w:bookmarkStart w:id="124" w:name="_Toc497912918"/>
       <w:r>
         <w:rPr>
           <w:lang w:val="de-CH"/>
@@ -33501,7 +33518,7 @@
           <w:lang w:val="de-CH"/>
         </w:rPr>
       </w:pPr>
-      <w:bookmarkStart w:id="125" w:name="_Toc497425625"/>
+      <w:bookmarkStart w:id="125" w:name="_Toc497912919"/>
       <w:r>
         <w:rPr>
           <w:lang w:val="de-CH"/>
@@ -33531,7 +33548,7 @@
         </w:rPr>
       </w:pPr>
       <w:bookmarkStart w:id="126" w:name="_Toc494375326"/>
-      <w:bookmarkStart w:id="127" w:name="_Toc497425626"/>
+      <w:bookmarkStart w:id="127" w:name="_Toc497912920"/>
       <w:r>
         <w:rPr>
           <w:lang w:val="de-CH"/>
@@ -33579,7 +33596,7 @@
           <w:lang w:val="de-CH"/>
         </w:rPr>
       </w:pPr>
-      <w:bookmarkStart w:id="128" w:name="_Toc497425627"/>
+      <w:bookmarkStart w:id="128" w:name="_Toc497912921"/>
       <w:r>
         <w:rPr>
           <w:lang w:val="de-CH"/>
@@ -33609,7 +33626,7 @@
         </w:rPr>
       </w:pPr>
       <w:bookmarkStart w:id="129" w:name="_Toc494375328"/>
-      <w:bookmarkStart w:id="130" w:name="_Toc497425628"/>
+      <w:bookmarkStart w:id="130" w:name="_Toc497912922"/>
       <w:r>
         <w:rPr>
           <w:lang w:val="de-CH"/>
@@ -33663,7 +33680,7 @@
       <w:bookmarkStart w:id="131" w:name="_Toc497423189"/>
       <w:bookmarkStart w:id="132" w:name="_Toc494375330"/>
       <w:bookmarkStart w:id="133" w:name="Anhang"/>
-      <w:bookmarkEnd w:id="62"/>
+      <w:bookmarkEnd w:id="61"/>
       <w:r>
         <w:rPr>
           <w:lang w:val="de-CH"/>
@@ -36691,7 +36708,7 @@
       <w:fldChar w:fldCharType="separate"/>
     </w:r>
     <w:r>
-      <w:t>23</w:t>
+      <w:t>13</w:t>
     </w:r>
     <w:r>
       <w:fldChar w:fldCharType="end"/>
@@ -38648,7 +38665,7 @@
       <w:rPr>
         <w:lang w:val="de-CH"/>
       </w:rPr>
-      <w:t>Quellcode</w:t>
+      <w:t>Verzeichnisse</w:t>
     </w:r>
     <w:r>
       <w:rPr>
@@ -43036,6 +43053,8 @@
     <w:lsdException w:name="heading 7" w:qFormat="1"/>
     <w:lsdException w:name="heading 8" w:qFormat="1"/>
     <w:lsdException w:name="heading 9" w:qFormat="1"/>
+    <w:lsdException w:name="toc 1" w:uiPriority="39"/>
+    <w:lsdException w:name="toc 2" w:uiPriority="39"/>
     <w:lsdException w:name="caption" w:semiHidden="1" w:uiPriority="35" w:unhideWhenUsed="1" w:qFormat="1"/>
     <w:lsdException w:name="table of figures" w:uiPriority="99"/>
     <w:lsdException w:name="Title" w:qFormat="1"/>
@@ -43771,6 +43790,7 @@
     <w:name w:val="toc 1"/>
     <w:basedOn w:val="Standard"/>
     <w:next w:val="Standard"/>
+    <w:uiPriority w:val="39"/>
     <w:rsid w:val="00727511"/>
     <w:pPr>
       <w:tabs>
@@ -43790,6 +43810,7 @@
     <w:name w:val="toc 2"/>
     <w:basedOn w:val="Verzeichnis1"/>
     <w:next w:val="Standard"/>
+    <w:uiPriority w:val="39"/>
     <w:rsid w:val="00727511"/>
     <w:pPr>
       <w:tabs>
@@ -45139,7 +45160,7 @@
 </file>
 
 <file path=customXml/itemProps1.xml><?xml version="1.0" encoding="utf-8"?>
-<ds:datastoreItem xmlns:ds="http://schemas.openxmlformats.org/officeDocument/2006/customXml" ds:itemID="{68838362-73DB-4AB8-BDBE-A26115B09950}">
+<ds:datastoreItem xmlns:ds="http://schemas.openxmlformats.org/officeDocument/2006/customXml" ds:itemID="{AF8D808E-3E08-416E-85D3-11C680DD3916}">
   <ds:schemaRefs>
     <ds:schemaRef ds:uri="http://schemas.openxmlformats.org/officeDocument/2006/bibliography"/>
   </ds:schemaRefs>

</xml_diff>